<commit_message>
another upadte for lab
</commit_message>
<xml_diff>
--- a/wds-docs/Hurricanes_Ready.docx
+++ b/wds-docs/Hurricanes_Ready.docx
@@ -2,124 +2,92 @@
 <file path=word/document.xml><?xml version="1.0" encoding="utf-8"?>
 <w:document xmlns:wpc="http://schemas.microsoft.com/office/word/2010/wordprocessingCanvas" xmlns:mo="http://schemas.microsoft.com/office/mac/office/2008/main" xmlns:mc="http://schemas.openxmlformats.org/markup-compatibility/2006" xmlns:mv="urn:schemas-microsoft-com:mac:vml" xmlns:o="urn:schemas-microsoft-com:office:office" xmlns:r="http://schemas.openxmlformats.org/officeDocument/2006/relationships" xmlns:m="http://schemas.openxmlformats.org/officeDocument/2006/math" xmlns:v="urn:schemas-microsoft-com:vml" xmlns:wp14="http://schemas.microsoft.com/office/word/2010/wordprocessingDrawing" xmlns:wp="http://schemas.openxmlformats.org/drawingml/2006/wordprocessingDrawing" xmlns:w10="urn:schemas-microsoft-com:office:word" xmlns:w="http://schemas.openxmlformats.org/wordprocessingml/2006/main" xmlns:w14="http://schemas.microsoft.com/office/word/2010/wordml" xmlns:w15="http://schemas.microsoft.com/office/word/2012/wordml" xmlns:wpg="http://schemas.microsoft.com/office/word/2010/wordprocessingGroup" xmlns:wpi="http://schemas.microsoft.com/office/word/2010/wordprocessingInk" xmlns:wne="http://schemas.microsoft.com/office/word/2006/wordml" xmlns:wps="http://schemas.microsoft.com/office/word/2010/wordprocessingShape" mc:Ignorable="w14 w15 wp14">
   <w:body>
+    <w:p>
+      <w:pPr>
+        <w:rPr>
+          <w:sz w:val="32"/>
+        </w:rPr>
+      </w:pPr>
+    </w:p>
+    <w:p>
+      <w:pPr>
+        <w:rPr>
+          <w:sz w:val="32"/>
+        </w:rPr>
+      </w:pPr>
+      <w:r>
+        <w:rPr>
+          <w:sz w:val="32"/>
+        </w:rPr>
+        <w:t xml:space="preserve">Prepare for Emergencies </w:t>
+      </w:r>
+    </w:p>
+    <w:p>
+      <w:pPr>
+        <w:rPr>
+          <w:sz w:val="28"/>
+        </w:rPr>
+      </w:pPr>
+      <w:r>
+        <w:rPr>
+          <w:sz w:val="28"/>
+        </w:rPr>
+        <w:t xml:space="preserve">Hurricanes </w:t>
+      </w:r>
+    </w:p>
+    <w:p>
+      <w:r>
+        <w:t xml:space="preserve">This document explains what actions to take when you receive a hurricane watch or warning alert from the National Weather Service for your local area. It also provides tips on what to do before, during, and after a hurricane. </w:t>
+      </w:r>
+    </w:p>
     <w:p/>
     <w:p>
       <w:pPr>
         <w:rPr>
-          <w:sz w:val="36"/>
-        </w:rPr>
-      </w:pPr>
-      <w:r>
-        <w:rPr>
-          <w:sz w:val="36"/>
-        </w:rPr>
-        <w:t xml:space="preserve">Prepare for Emergencies </w:t>
-      </w:r>
-    </w:p>
-    <w:p>
-      <w:pPr>
-        <w:rPr>
-          <w:sz w:val="32"/>
-        </w:rPr>
-      </w:pPr>
-      <w:r>
-        <w:rPr>
-          <w:sz w:val="32"/>
-        </w:rPr>
-        <w:t xml:space="preserve">Hurricanes </w:t>
+          <w:sz w:val="32"/>
+        </w:rPr>
+      </w:pPr>
+      <w:r>
+        <w:rPr>
+          <w:sz w:val="32"/>
+        </w:rPr>
+        <w:t xml:space="preserve">Basic Preparedness Tips </w:t>
+      </w:r>
+    </w:p>
+    <w:p>
+      <w:pPr>
+        <w:rPr>
+          <w:sz w:val="28"/>
+        </w:rPr>
+      </w:pPr>
+      <w:r>
+        <w:rPr>
+          <w:sz w:val="28"/>
+        </w:rPr>
+        <w:t xml:space="preserve">Know where to go. </w:t>
+      </w:r>
+    </w:p>
+    <w:p>
+      <w:r>
+        <w:t xml:space="preserve">If you are ordered to evacuate, know the local hurricane evacuation route(s) to take and have a plan for where you can stay. Contact your local emergency management agency for more information. </w:t>
+      </w:r>
+    </w:p>
+    <w:p>
+      <w:r>
+        <w:t xml:space="preserve">Put together a disaster supply kit, including a flashlight, batteries, cash, first aid supplies, and copies of your critical information if you need to evacuate </w:t>
+      </w:r>
+    </w:p>
+    <w:p>
+      <w:r>
+        <w:t xml:space="preserve">If you are not in an area that is advised to evacuate and you decide to stay in your home, plan for adequate supplies in case you lose power and water for several days and you are not able to leave due to flooding or blocked roads. </w:t>
       </w:r>
     </w:p>
     <w:p/>
-    <w:p/>
-    <w:p>
-      <w:r>
-        <w:t xml:space="preserve">This </w:t>
-      </w:r>
-      <w:r>
-        <w:t>document</w:t>
-      </w:r>
-      <w:r>
-        <w:t xml:space="preserve"> explains what actions to take when you receive a hurricane watch or warning alert from the National Weather Service for your local area. It also provides </w:t>
-      </w:r>
-      <w:r>
-        <w:t>tips on what to do b</w:t>
-      </w:r>
-      <w:r>
-        <w:t xml:space="preserve">efore, during, and after a hurricane. </w:t>
-      </w:r>
-    </w:p>
-    <w:p/>
-    <w:p/>
-    <w:p>
-      <w:pPr>
-        <w:rPr>
-          <w:sz w:val="32"/>
-        </w:rPr>
-      </w:pPr>
-      <w:r>
-        <w:rPr>
-          <w:sz w:val="32"/>
-        </w:rPr>
-        <w:t xml:space="preserve">Basic Preparedness Tips </w:t>
-      </w:r>
-    </w:p>
-    <w:p>
-      <w:pPr>
+    <w:p>
+      <w:r>
         <w:rPr>
           <w:sz w:val="28"/>
         </w:rPr>
-      </w:pPr>
-      <w:r>
-        <w:rPr>
-          <w:sz w:val="28"/>
-        </w:rPr>
-        <w:t xml:space="preserve">Know where to go. </w:t>
-      </w:r>
-    </w:p>
-    <w:p>
-      <w:r>
-        <w:t xml:space="preserve">If you are ordered to evacuate, know the local hurricane evacuation route(s) to take and have a plan for where you can stay. Contact your local emergency management agency for more information. </w:t>
-      </w:r>
-    </w:p>
-    <w:p>
-      <w:r>
-        <w:t>Put together a dis</w:t>
-      </w:r>
-      <w:r>
-        <w:t>aster supply kit, including a fl</w:t>
-      </w:r>
-      <w:r>
-        <w:t xml:space="preserve">ashlight, </w:t>
-      </w:r>
-      <w:r>
-        <w:t>batteries, cash, fi</w:t>
-      </w:r>
-      <w:r>
-        <w:t xml:space="preserve">rst aid supplies, and copies of your critical information if you need to evacuate </w:t>
-      </w:r>
-    </w:p>
-    <w:p>
-      <w:r>
-        <w:t>If you are not in an area that is advised to evacuate and you decide to stay in your home, plan for adequate supplies in case you lose power and water for several days and you</w:t>
-      </w:r>
-      <w:r>
-        <w:t xml:space="preserve"> are not able to leave due to fl</w:t>
-      </w:r>
-      <w:r>
-        <w:t xml:space="preserve">ooding or blocked roads. </w:t>
-      </w:r>
-    </w:p>
-    <w:p/>
-    <w:p>
-      <w:pPr>
-        <w:rPr>
-          <w:sz w:val="28"/>
-        </w:rPr>
-      </w:pPr>
-      <w:r>
-        <w:rPr>
-          <w:sz w:val="28"/>
-        </w:rPr>
         <w:t xml:space="preserve">Make a family emergency communication plan. </w:t>
       </w:r>
     </w:p>
@@ -130,18 +98,12 @@
     </w:p>
     <w:p>
       <w:r>
-        <w:t xml:space="preserve">Many communities have text or email alerting systems for </w:t>
-      </w:r>
-      <w:r>
-        <w:t>emergency notifications.</w:t>
-      </w:r>
-    </w:p>
-    <w:p>
-      <w:r>
-        <w:t>To fi</w:t>
-      </w:r>
-      <w:r>
-        <w:t xml:space="preserve">nd out what alerts are available in your area, search the Internet with your town, city, or county name and the word “alerts.” </w:t>
+        <w:t>Many communities have text or email alerting systems for emergency notifications.</w:t>
+      </w:r>
+    </w:p>
+    <w:p>
+      <w:r>
+        <w:t xml:space="preserve">To find out what alerts are available in your area, search the Internet with your town, city, or county name and the word “alerts.” </w:t>
       </w:r>
     </w:p>
     <w:p>
@@ -149,29 +111,29 @@
         <w:t xml:space="preserve">https://www.ready.gov/hurricanes </w:t>
       </w:r>
     </w:p>
-    <w:p/>
-    <w:p>
-      <w:pPr>
-        <w:rPr>
-          <w:sz w:val="28"/>
-        </w:rPr>
-      </w:pPr>
-      <w:r>
-        <w:rPr>
-          <w:sz w:val="28"/>
+    <w:p>
+      <w:pPr>
+        <w:rPr>
+          <w:sz w:val="32"/>
+        </w:rPr>
+      </w:pPr>
+    </w:p>
+    <w:p>
+      <w:pPr>
+        <w:rPr>
+          <w:sz w:val="32"/>
+        </w:rPr>
+      </w:pPr>
+      <w:r>
+        <w:rPr>
+          <w:sz w:val="32"/>
         </w:rPr>
         <w:t>Preparing Your Home</w:t>
       </w:r>
     </w:p>
     <w:p>
       <w:r>
-        <w:t>Hurricane winds can cause</w:t>
-      </w:r>
-      <w:r>
-        <w:t xml:space="preserve"> trees and branches to fall, so </w:t>
-      </w:r>
-      <w:r>
-        <w:t xml:space="preserve">before hurricane season trim or remove damaged trees and limbs to keep you and your property safe. </w:t>
+        <w:t xml:space="preserve">Hurricane winds can cause trees and branches to fall, so before hurricane season trim or remove damaged trees and limbs to keep you and your property safe. </w:t>
       </w:r>
     </w:p>
     <w:p>
@@ -204,70 +166,65 @@
     </w:p>
     <w:p>
       <w:r>
-        <w:t xml:space="preserve">Consider building a FEMA safe room (http://www.fema.gov/safe-rooms) or ICC 500 storm shelter designed for protection from high-winds and in </w:t>
-      </w:r>
-      <w:r>
-        <w:t>locations above fl</w:t>
-      </w:r>
-      <w:r>
-        <w:t xml:space="preserve">ooding levels. </w:t>
+        <w:t xml:space="preserve">Consider building a FEMA safe room (http://www.fema.gov/safe-rooms) or ICC 500 storm shelter designed for protection from high-winds and in locations above flooding levels. </w:t>
+      </w:r>
+    </w:p>
+    <w:p>
+      <w:pPr>
+        <w:rPr>
+          <w:sz w:val="32"/>
+        </w:rPr>
+      </w:pPr>
+    </w:p>
+    <w:p>
+      <w:pPr>
+        <w:rPr>
+          <w:sz w:val="32"/>
+        </w:rPr>
+      </w:pPr>
+    </w:p>
+    <w:p>
+      <w:pPr>
+        <w:rPr>
+          <w:sz w:val="32"/>
+        </w:rPr>
+      </w:pPr>
+      <w:r>
+        <w:rPr>
+          <w:sz w:val="32"/>
+        </w:rPr>
+        <w:t xml:space="preserve">Hurricane Watch </w:t>
+      </w:r>
+    </w:p>
+    <w:p>
+      <w:r>
+        <w:t xml:space="preserve">Hurricane watch = conditions possible within the next 48 hrs. </w:t>
       </w:r>
     </w:p>
     <w:p/>
-    <w:p/>
-    <w:p>
-      <w:pPr>
-        <w:rPr>
-          <w:sz w:val="36"/>
-        </w:rPr>
-      </w:pPr>
-      <w:r>
-        <w:rPr>
-          <w:sz w:val="36"/>
-        </w:rPr>
-        <w:t xml:space="preserve">Hurricane Watch </w:t>
-      </w:r>
-    </w:p>
-    <w:p>
-      <w:pPr>
-        <w:rPr>
-          <w:sz w:val="32"/>
-        </w:rPr>
-      </w:pPr>
-      <w:r>
-        <w:rPr>
-          <w:sz w:val="32"/>
-        </w:rPr>
-        <w:t xml:space="preserve">Hurricane watch = conditions possible within the next 48 hrs. </w:t>
-      </w:r>
-    </w:p>
-    <w:p/>
     <w:p>
       <w:pPr>
         <w:rPr>
           <w:sz w:val="28"/>
+          <w:szCs w:val="28"/>
         </w:rPr>
       </w:pPr>
       <w:r>
         <w:rPr>
           <w:sz w:val="28"/>
+          <w:szCs w:val="28"/>
         </w:rPr>
         <w:t xml:space="preserve">Steps to take: </w:t>
       </w:r>
     </w:p>
     <w:p>
       <w:r>
-        <w:t>Review your evacuatio</w:t>
-      </w:r>
-      <w:r>
-        <w:t xml:space="preserve">n route(s) &amp; listen to local </w:t>
+        <w:lastRenderedPageBreak/>
+        <w:t xml:space="preserve">Review your evacuation route(s) &amp; listen to local </w:t>
       </w:r>
       <w:proofErr w:type="spellStart"/>
       <w:r>
-        <w:t>off</w:t>
-      </w:r>
-      <w:r>
-        <w:t>cials</w:t>
+        <w:t>offcials</w:t>
       </w:r>
       <w:proofErr w:type="spellEnd"/>
       <w:r>
@@ -281,39 +238,16 @@
     </w:p>
     <w:p>
       <w:r>
-        <w:t>A</w:t>
-      </w:r>
-      <w:r>
-        <w:t xml:space="preserve">nd add items to meet the household needs for children, parents, </w:t>
-      </w:r>
-      <w:r>
-        <w:t>individuals with d</w:t>
-      </w:r>
-      <w:r>
-        <w:t xml:space="preserve">isabilities or other access and functional needs (http://www.ready.gov/myplan) or pets. </w:t>
-      </w:r>
-    </w:p>
-    <w:p>
-      <w:r>
-        <w:t xml:space="preserve">https://www.ready.gov/hurricanes </w:t>
-      </w:r>
-    </w:p>
-    <w:p/>
-    <w:p>
-      <w:r>
-        <w:br w:type="page"/>
-      </w:r>
-    </w:p>
-    <w:p>
-      <w:pPr>
-        <w:rPr>
-          <w:sz w:val="32"/>
-        </w:rPr>
-      </w:pPr>
-      <w:r>
-        <w:rPr>
-          <w:sz w:val="32"/>
-        </w:rPr>
+        <w:t xml:space="preserve">And add items to meet the household needs for children, parents, individuals with disabilities or other access and functional needs (http://www.ready.gov/myplan) or pets. </w:t>
+      </w:r>
+    </w:p>
+    <w:p>
+      <w:r>
+        <w:t>https://www.ready.gov/hurricanes</w:t>
+      </w:r>
+    </w:p>
+    <w:p>
+      <w:r>
         <w:t xml:space="preserve">Hurricane warning = conditions are expected within 36 hrs. </w:t>
       </w:r>
     </w:p>
@@ -332,21 +266,13 @@
     </w:p>
     <w:p>
       <w:r>
-        <w:t xml:space="preserve">Follow </w:t>
-      </w:r>
-      <w:r>
-        <w:t xml:space="preserve">evacuation orders from local </w:t>
-      </w:r>
-      <w:proofErr w:type="spellStart"/>
-      <w:r>
-        <w:t>off</w:t>
-      </w:r>
-      <w:r>
-        <w:t>cials</w:t>
-      </w:r>
-      <w:proofErr w:type="spellEnd"/>
-      <w:r>
-        <w:t xml:space="preserve">, if given. </w:t>
+        <w:t>Follow evacuation orders from local off</w:t>
+      </w:r>
+      <w:r>
+        <w:t>i</w:t>
+      </w:r>
+      <w:r>
+        <w:t xml:space="preserve">cials, if given. </w:t>
       </w:r>
     </w:p>
     <w:p>
@@ -414,26 +340,12 @@
     </w:p>
     <w:p>
       <w:r>
-        <w:t>Turn your refrigerator or freezer to the coldest setting and open only when necessary. If</w:t>
-      </w:r>
-      <w:r>
-        <w:t xml:space="preserve"> you lose power, food will last </w:t>
-      </w:r>
-      <w:r>
-        <w:t xml:space="preserve">longer. Keep a thermometer in the refrigerator to be able to check the food temperature when the power is restored. </w:t>
-      </w:r>
-    </w:p>
-    <w:p>
-      <w:r>
-        <w:t xml:space="preserve">Turn on your TV/radio, or check your city/county website every 30 minutes </w:t>
-      </w:r>
-      <w:proofErr w:type="gramStart"/>
-      <w:r>
-        <w:t>in order to</w:t>
-      </w:r>
-      <w:proofErr w:type="gramEnd"/>
-      <w:r>
-        <w:t xml:space="preserve"> get the latest weather updates and emergency instructions. </w:t>
+        <w:t xml:space="preserve">Turn your refrigerator or freezer to the coldest setting and open only when necessary. If you lose power, food will last longer. Keep a thermometer in the refrigerator to be able to check the food temperature when the power is restored. </w:t>
+      </w:r>
+    </w:p>
+    <w:p>
+      <w:r>
+        <w:t xml:space="preserve">Turn on your TV/radio, or check your city/county website every 30 minutes in order to get the latest weather updates and emergency instructions. </w:t>
       </w:r>
     </w:p>
     <w:p/>
@@ -481,15 +393,7 @@
     </w:p>
     <w:p>
       <w:r>
-        <w:t xml:space="preserve">Turn on your TV/radio, or check your city/county website every 30 minutes </w:t>
-      </w:r>
-      <w:proofErr w:type="gramStart"/>
-      <w:r>
-        <w:t>in order to</w:t>
-      </w:r>
-      <w:proofErr w:type="gramEnd"/>
-      <w:r>
-        <w:t xml:space="preserve"> get the latest weather updates and emergency instructions. </w:t>
+        <w:t xml:space="preserve">Turn on your TV/radio, or check your city/county website every 30 minutes in order to get the latest weather updates and emergency instructions. </w:t>
       </w:r>
     </w:p>
     <w:p>
@@ -551,21 +455,7 @@
     </w:p>
     <w:p>
       <w:r>
-        <w:t xml:space="preserve">Cover </w:t>
-      </w:r>
-      <w:proofErr w:type="gramStart"/>
-      <w:r>
-        <w:t>all of</w:t>
-      </w:r>
-      <w:proofErr w:type="gramEnd"/>
-      <w:r>
-        <w:t xml:space="preserve"> your home’s windows. Permanent storm </w:t>
-      </w:r>
-      <w:r>
-        <w:t>shutters off</w:t>
-      </w:r>
-      <w:r>
-        <w:t>er the best protection for windows. A second option is to board up windows with 5/8” exterior grade or marine plywood, cut to</w:t>
+        <w:t>Cover all of your home’s windows. Permanent storm shutters offer the best protection for windows. A second option is to board up windows with 5/8” exterior grade or marine plywood, cut to</w:t>
       </w:r>
       <w:proofErr w:type="gramStart"/>
       <w:r>
@@ -620,32 +510,12 @@
     </w:p>
     <w:p>
       <w:r>
-        <w:t xml:space="preserve">Turn on your TV or radio </w:t>
-      </w:r>
-      <w:proofErr w:type="gramStart"/>
-      <w:r>
-        <w:t>in order to</w:t>
-      </w:r>
-      <w:proofErr w:type="gramEnd"/>
-      <w:r>
-        <w:t xml:space="preserve"> get the latest weather updates and emergency instructions. </w:t>
-      </w:r>
-    </w:p>
-    <w:p>
-      <w:r>
-        <w:t xml:space="preserve">Build or restock your emergency preparedness kit. Include </w:t>
-      </w:r>
-      <w:r>
-        <w:t>a fl</w:t>
-      </w:r>
-      <w:r>
-        <w:t>a</w:t>
-      </w:r>
-      <w:r>
-        <w:t>shlight, batteries, cash, and fi</w:t>
-      </w:r>
-      <w:r>
-        <w:t xml:space="preserve">rst aid supplies. </w:t>
+        <w:t xml:space="preserve">Turn on your TV or radio in order to get the latest weather updates and emergency instructions. </w:t>
+      </w:r>
+    </w:p>
+    <w:p>
+      <w:r>
+        <w:t xml:space="preserve">Build or restock your emergency preparedness kit. Include a flashlight, batteries, cash, and first aid supplies. </w:t>
       </w:r>
     </w:p>
     <w:p>
@@ -660,15 +530,7 @@
     </w:p>
     <w:p>
       <w:r>
-        <w:t xml:space="preserve">Review your evacuation plan with your family. You may have to leave quickly so </w:t>
-      </w:r>
-      <w:proofErr w:type="gramStart"/>
-      <w:r>
-        <w:t>plan ahead</w:t>
-      </w:r>
-      <w:proofErr w:type="gramEnd"/>
-      <w:r>
-        <w:t xml:space="preserve">. </w:t>
+        <w:t xml:space="preserve">Review your evacuation plan with your family. You may have to leave quickly so plan ahead. </w:t>
       </w:r>
     </w:p>
     <w:p>
@@ -688,132 +550,100 @@
         <w:rPr>
           <w:sz w:val="32"/>
         </w:rPr>
-        <w:t xml:space="preserve">After A Hurricane </w:t>
-      </w:r>
-    </w:p>
-    <w:p>
-      <w:pPr>
-        <w:rPr>
-          <w:sz w:val="28"/>
-        </w:rPr>
-      </w:pPr>
-      <w:r>
-        <w:rPr>
-          <w:sz w:val="28"/>
-        </w:rPr>
-        <w:t xml:space="preserve">Steps to take: </w:t>
-      </w:r>
-    </w:p>
-    <w:p>
-      <w:r>
-        <w:t>Lis</w:t>
-      </w:r>
-      <w:r>
-        <w:t>ten to local offi</w:t>
-      </w:r>
-      <w:r>
-        <w:t xml:space="preserve">cials for updates and instructions. </w:t>
-      </w:r>
-    </w:p>
-    <w:p>
-      <w:r>
-        <w:t xml:space="preserve">Check-in with family and friends by texting or using social media. </w:t>
-      </w:r>
-    </w:p>
-    <w:p>
-      <w:r>
-        <w:t xml:space="preserve">Return home only when authorities indicate it is safe. </w:t>
-      </w:r>
-    </w:p>
-    <w:p>
-      <w:r>
-        <w:t xml:space="preserve">Watch out for debris and downed power lines. </w:t>
-      </w:r>
-    </w:p>
-    <w:p>
-      <w:r>
-        <w:t>Avoid walking or driving through</w:t>
-      </w:r>
-      <w:r>
-        <w:t xml:space="preserve"> fl</w:t>
-      </w:r>
-      <w:r>
-        <w:t xml:space="preserve">ood waters. Just 6 inches of moving water can knock you down, and fast-moving water can sweep your vehicle away. </w:t>
-      </w:r>
-    </w:p>
-    <w:p>
-      <w:r>
-        <w:t>Avoid fl</w:t>
-      </w:r>
-      <w:r>
-        <w:t xml:space="preserve">ood water as it may be electrically charged from underground or downed power lines and may hide dangerous debris or places where the ground is washed away. </w:t>
-      </w:r>
-    </w:p>
-    <w:p>
-      <w:r>
-        <w:t xml:space="preserve">Photograph the damage to your property </w:t>
-      </w:r>
-      <w:proofErr w:type="gramStart"/>
-      <w:r>
-        <w:t>in order to</w:t>
-      </w:r>
-      <w:proofErr w:type="gramEnd"/>
-      <w:r>
-        <w:t xml:space="preserve"> assist in handling an insurance claim. </w:t>
-      </w:r>
-      <w:r>
-        <w:cr/>
-        <w:t xml:space="preserve">Do what you can to </w:t>
-      </w:r>
-      <w:r>
-        <w:t xml:space="preserve">prevent further damage to your </w:t>
-      </w:r>
-      <w:r>
-        <w:t>proper</w:t>
-      </w:r>
-      <w:r>
-        <w:t xml:space="preserve">ty, (e.g., putting a tarp on a damaged roof), as </w:t>
-      </w:r>
-      <w:r>
-        <w:t>insurance may not cover ad</w:t>
-      </w:r>
-      <w:r>
-        <w:t xml:space="preserve">ditional damage that occurs </w:t>
-      </w:r>
-      <w:r>
-        <w:t xml:space="preserve">after the storm. </w:t>
-      </w:r>
-      <w:r>
-        <w:cr/>
-      </w:r>
-      <w:r>
-        <w:cr/>
-      </w:r>
-    </w:p>
-    <w:p>
-      <w:r>
-        <w:rPr>
-          <w:sz w:val="32"/>
-        </w:rPr>
-        <w:t xml:space="preserve">When There Is No Hurricane: </w:t>
-      </w:r>
-    </w:p>
-    <w:p>
-      <w:pPr>
-        <w:rPr>
-          <w:sz w:val="28"/>
-        </w:rPr>
-      </w:pPr>
-      <w:r>
-        <w:rPr>
-          <w:sz w:val="28"/>
-        </w:rPr>
-        <w:t xml:space="preserve">Steps to take: </w:t>
-      </w:r>
-    </w:p>
-    <w:p>
+        <w:t>After A Hurricane</w:t>
+      </w:r>
       <w:bookmarkStart w:id="0" w:name="_GoBack"/>
       <w:bookmarkEnd w:id="0"/>
+      <w:r>
+        <w:rPr>
+          <w:sz w:val="32"/>
+        </w:rPr>
+        <w:t xml:space="preserve"> </w:t>
+      </w:r>
+    </w:p>
+    <w:p>
+      <w:pPr>
+        <w:rPr>
+          <w:sz w:val="28"/>
+        </w:rPr>
+      </w:pPr>
+      <w:r>
+        <w:rPr>
+          <w:sz w:val="28"/>
+        </w:rPr>
+        <w:t xml:space="preserve">Steps to take: </w:t>
+      </w:r>
+    </w:p>
+    <w:p>
+      <w:r>
+        <w:t xml:space="preserve">Listen to local officials for updates and instructions. </w:t>
+      </w:r>
+    </w:p>
+    <w:p>
+      <w:r>
+        <w:t xml:space="preserve">Check-in with family and friends by texting or using social media. </w:t>
+      </w:r>
+    </w:p>
+    <w:p>
+      <w:r>
+        <w:t xml:space="preserve">Return home only when authorities indicate it is safe. </w:t>
+      </w:r>
+    </w:p>
+    <w:p>
+      <w:r>
+        <w:t xml:space="preserve">Watch out for debris and downed power lines. </w:t>
+      </w:r>
+    </w:p>
+    <w:p>
+      <w:r>
+        <w:t xml:space="preserve">Avoid walking or driving through flood waters. Just 6 inches of moving water can knock you down, and fast-moving water can sweep your vehicle away. </w:t>
+      </w:r>
+    </w:p>
+    <w:p>
+      <w:r>
+        <w:t xml:space="preserve">Avoid flood water as it may be electrically charged from underground or downed power lines and may hide dangerous debris or places where the ground is washed away. </w:t>
+      </w:r>
+    </w:p>
+    <w:p>
+      <w:r>
+        <w:t xml:space="preserve">Photograph the damage to your property in order to assist in handling an insurance claim. </w:t>
+      </w:r>
+      <w:r>
+        <w:cr/>
+        <w:t xml:space="preserve">Do what you can to prevent further damage to your property, (e.g., putting a tarp on a damaged roof), as insurance may not cover additional damage that occurs </w:t>
+      </w:r>
+      <w:r>
+        <w:t xml:space="preserve">after the storm. </w:t>
+      </w:r>
+      <w:r>
+        <w:cr/>
+      </w:r>
+      <w:r>
+        <w:cr/>
+      </w:r>
+    </w:p>
+    <w:p>
+      <w:r>
+        <w:rPr>
+          <w:sz w:val="32"/>
+        </w:rPr>
+        <w:t xml:space="preserve">When There Is No Hurricane: </w:t>
+      </w:r>
+    </w:p>
+    <w:p>
+      <w:pPr>
+        <w:rPr>
+          <w:sz w:val="28"/>
+        </w:rPr>
+      </w:pPr>
+      <w:r>
+        <w:rPr>
+          <w:sz w:val="28"/>
+        </w:rPr>
+        <w:t xml:space="preserve">Steps to take: </w:t>
+      </w:r>
+    </w:p>
+    <w:p>
       <w:r>
         <w:t xml:space="preserve">Make A Hurricane Plan </w:t>
       </w:r>

</xml_diff>